<commit_message>
proof read report. did some more analysis on low temp high lmp
</commit_message>
<xml_diff>
--- a/Milestone I Draft.docx
+++ b/Milestone I Draft.docx
@@ -133,7 +133,19 @@
         <w:t xml:space="preserve"> in CSV file format.  The variables included for analysis in this dataset were date/time, real-time LMP, day ahead LMP for Michigan Hub and Louisiana Hub for the years 2013-2020.</w:t>
       </w:r>
       <w:r>
-        <w:t xml:space="preserve">  During our analysis, we decided to Load Forecast and Actual Load data to better understand the possible effect of weather on electric prices.  In short, Load Forecast and Actual Load is the measure of demand on the MISO grid. The load data was also downloaded from the same </w:t>
+        <w:t xml:space="preserve">  During our analysis, we decided to </w:t>
+      </w:r>
+      <w:r>
+        <w:t xml:space="preserve">include </w:t>
+      </w:r>
+      <w:r>
+        <w:t xml:space="preserve">Load Forecast and Actual Load data to better understand the possible effect of weather on electric prices.  In short, Load Forecast and Actual Load is the measure of </w:t>
+      </w:r>
+      <w:r>
+        <w:t xml:space="preserve">energy </w:t>
+      </w:r>
+      <w:r>
+        <w:t xml:space="preserve">demand on the MISO grid. The load data was also downloaded from the same </w:t>
       </w:r>
       <w:hyperlink r:id="rId9" w:anchor="nt=%2FMarketReportType%3ASummary%2FMarketReportName%3AHistorical%20Daily%20Forecast%20and%20Actual%20Load%20by%20Local%20Resource%20Zone%20(xls)&amp;t=10&amp;p=0&amp;s=MarketReportPublished&amp;sd=desc" w:history="1">
         <w:r>
@@ -152,41 +164,17 @@
         <w:lastRenderedPageBreak/>
         <w:t xml:space="preserve">Once all aggregation and merging of datasets was complete, our final dataset included 65,038 records and a total of 62,851 kilobytes. To facilitate reproducibility and further analysis, both our raw and aggregated datasets are available on </w:t>
       </w:r>
-      <w:commentRangeStart w:id="0"/>
-      <w:r>
-        <w:fldChar w:fldCharType="begin"/>
-      </w:r>
-      <w:r>
-        <w:instrText xml:space="preserve"> HYPERLINK "https://github.com/kbourne/MADSmilesto</w:instrText>
-      </w:r>
-      <w:r>
-        <w:instrText xml:space="preserve">ne1data" </w:instrText>
-      </w:r>
-      <w:r>
-        <w:fldChar w:fldCharType="separate"/>
-      </w:r>
-      <w:r>
-        <w:rPr>
-          <w:rStyle w:val="Hyperlink"/>
-        </w:rPr>
-        <w:t>GitHub</w:t>
-      </w:r>
-      <w:r>
-        <w:rPr>
-          <w:rStyle w:val="Hyperlink"/>
-        </w:rPr>
-        <w:fldChar w:fldCharType="end"/>
-      </w:r>
+      <w:hyperlink r:id="rId10" w:history="1">
+        <w:r>
+          <w:rPr>
+            <w:rStyle w:val="Hyperlink"/>
+          </w:rPr>
+          <w:t>GitHub</w:t>
+        </w:r>
+      </w:hyperlink>
       <w:r>
         <w:t>.</w:t>
       </w:r>
-      <w:commentRangeEnd w:id="0"/>
-      <w:r>
-        <w:rPr>
-          <w:rStyle w:val="CommentReference"/>
-        </w:rPr>
-        <w:commentReference w:id="0"/>
-      </w:r>
     </w:p>
     <w:p>
       <w:pPr>
@@ -203,7 +191,7 @@
       <w:r>
         <w:t>We used</w:t>
       </w:r>
-      <w:hyperlink r:id="rId14" w:history="1">
+      <w:hyperlink r:id="rId11" w:history="1">
         <w:r>
           <w:rPr>
             <w:rStyle w:val="Hyperlink"/>
@@ -214,49 +202,41 @@
       <w:r>
         <w:t xml:space="preserve"> to gather historical weather data for the MISO footprint, specifically Shreveport, Lake Charles, and New Orleans in Louisiana and Detroit, Grand Rapids, and Lansing in Michigan.  The files returned by the Copernicus Weather API were of NC file format.  The variables we gathered from the API for use in this analysis were date/time, wind speed, surface pressure, precipitation, and temperature.  We gathered hourly data from the three cities in each of the two states for the years 2013-2020, resulting in around 420,000 records </w:t>
       </w:r>
-      <w:proofErr w:type="gramStart"/>
-      <w:r>
-        <w:t>total</w:t>
-      </w:r>
-      <w:proofErr w:type="gramEnd"/>
-      <w:r>
-        <w:t>. </w:t>
-      </w:r>
-    </w:p>
-    <w:p>
-      <w:pPr>
-        <w:spacing w:after="0"/>
-      </w:pPr>
-      <w:r>
-        <w:t xml:space="preserve">To access the weather data, you are required to create a free user account at Copernicus, but once that is complete, you can access the API with the key you will be provided with your free account.  They provide a tool to help you build an API request for the specific data you are seeking here: </w:t>
-      </w:r>
-      <w:hyperlink r:id="rId15" w:anchor="!/dataset/reanalysis-era5-single-levels?tab=form" w:history="1">
+      <w:r>
+        <w:t xml:space="preserve">in </w:t>
+      </w:r>
+      <w:r>
+        <w:t>total. </w:t>
+      </w:r>
+    </w:p>
+    <w:p>
+      <w:r>
+        <w:t xml:space="preserve">To access the weather data, you are required to create a free user account at Copernicus, but once that is complete, you can access the API with the key you will be provided with your free account.  They provide a </w:t>
+      </w:r>
+      <w:hyperlink r:id="rId12" w:anchor="!/dataset/reanalysis-era5-single-levels?tab=form" w:history="1">
         <w:r>
           <w:rPr>
             <w:rStyle w:val="Hyperlink"/>
           </w:rPr>
-          <w:t>https://cds.climate.copernicus.eu/cdsapp#!/dataset/reanalysis-era5-single-levels?tab=form</w:t>
+          <w:t>tool</w:t>
         </w:r>
       </w:hyperlink>
       <w:r>
-        <w:t>  </w:t>
-      </w:r>
-    </w:p>
-    <w:p/>
-    <w:p>
-      <w:r>
-        <w:t xml:space="preserve">Once you have you API request formulated, we suggest using a python script to pull the data. Please note, due to the API data limits, we had to make 24 separate requests that took 1-2 hours to complete. You also have to store the credentials file provided to access the API in the same directory as the python script. The credentials are in the form of a system file </w:t>
-      </w:r>
-      <w:proofErr w:type="gramStart"/>
-      <w:r>
-        <w:t>(.</w:t>
+        <w:t xml:space="preserve"> to help you build an API request for the specific data you are seeking</w:t>
+      </w:r>
+      <w:r>
+        <w:t>.</w:t>
+      </w:r>
+    </w:p>
+    <w:p>
+      <w:r>
+        <w:t>Once you have you API request formulated, we suggest using a python script to pull the data. Please note, due to the API data limits, we had to make 24 separate requests that took 1-2 hours to complete. You also have to store the credentials file provided to access the API in the same directory as the python script. The credentials are in the form of a system file (.</w:t>
       </w:r>
       <w:proofErr w:type="spellStart"/>
       <w:r>
         <w:t>cdsapirc</w:t>
       </w:r>
       <w:proofErr w:type="spellEnd"/>
-      <w:proofErr w:type="gramEnd"/>
       <w:r>
         <w:t xml:space="preserve">), so you will need server permissions to store that, which did not work with University of Michigan or </w:t>
       </w:r>
@@ -271,15 +251,8 @@
     </w:p>
     <w:p>
       <w:pPr>
-        <w:spacing w:after="0"/>
-      </w:pPr>
-    </w:p>
-    <w:p>
-      <w:pPr>
         <w:rPr>
           <w:rFonts w:eastAsiaTheme="minorHAnsi"/>
-          <w:sz w:val="24"/>
-          <w:szCs w:val="24"/>
         </w:rPr>
       </w:pPr>
       <w:r>
@@ -291,67 +264,43 @@
       </w:r>
       <w:proofErr w:type="spellEnd"/>
       <w:r>
-        <w:t xml:space="preserve"> (for accessing the Copernicus data store) and netCDF4 (provides utilities for extracting data from the NC files). </w:t>
+        <w:t xml:space="preserve"> (for accessing the Copernicus data store) and netCDF4 (provides utilities for extracting data from the NC files</w:t>
+      </w:r>
+      <w:r>
+        <w:t xml:space="preserve">). </w:t>
       </w:r>
       <w:r>
         <w:rPr>
           <w:rFonts w:eastAsiaTheme="minorHAnsi"/>
-          <w:sz w:val="24"/>
-          <w:szCs w:val="24"/>
-        </w:rPr>
-        <w:t>Here is a simple example of a function to pull weather data:</w:t>
-      </w:r>
-    </w:p>
-    <w:p>
-      <w:pPr>
-        <w:rPr>
-          <w:sz w:val="6"/>
-          <w:szCs w:val="6"/>
-        </w:rPr>
-      </w:pPr>
+        </w:rPr>
+        <w:t xml:space="preserve">Here </w:t>
+      </w:r>
       <w:r>
         <w:rPr>
           <w:rFonts w:eastAsiaTheme="minorHAnsi"/>
-          <w:sz w:val="24"/>
-          <w:szCs w:val="24"/>
-        </w:rPr>
-        <w:t xml:space="preserve">REFERENCE </w:t>
-      </w:r>
-      <w:proofErr w:type="spellStart"/>
+        </w:rPr>
+        <w:t>you can find</w:t>
+      </w:r>
       <w:r>
         <w:rPr>
           <w:rFonts w:eastAsiaTheme="minorHAnsi"/>
-          <w:sz w:val="24"/>
-          <w:szCs w:val="24"/>
-        </w:rPr>
-        <w:t>get_weather_</w:t>
-      </w:r>
-      <w:proofErr w:type="gramStart"/>
+        </w:rPr>
+        <w:t xml:space="preserve"> a simple example of a </w:t>
+      </w:r>
+      <w:hyperlink r:id="rId13" w:history="1">
+        <w:r>
+          <w:rPr>
+            <w:rStyle w:val="Hyperlink"/>
+            <w:rFonts w:eastAsiaTheme="minorHAnsi"/>
+          </w:rPr>
+          <w:t>function to pull weather data</w:t>
+        </w:r>
+      </w:hyperlink>
       <w:r>
         <w:rPr>
           <w:rFonts w:eastAsiaTheme="minorHAnsi"/>
-          <w:sz w:val="24"/>
-          <w:szCs w:val="24"/>
-        </w:rPr>
-        <w:t>data</w:t>
-      </w:r>
-      <w:proofErr w:type="spellEnd"/>
-      <w:r>
-        <w:rPr>
-          <w:rFonts w:eastAsiaTheme="minorHAnsi"/>
-          <w:sz w:val="24"/>
-          <w:szCs w:val="24"/>
-        </w:rPr>
-        <w:t>(</w:t>
-      </w:r>
-      <w:proofErr w:type="gramEnd"/>
-      <w:r>
-        <w:rPr>
-          <w:rFonts w:eastAsiaTheme="minorHAnsi"/>
-          <w:sz w:val="24"/>
-          <w:szCs w:val="24"/>
-        </w:rPr>
-        <w:t>) FUNCTION &amp; A TYPICAL CALL TO THE FUNCTION</w:t>
+        </w:rPr>
+        <w:t>.</w:t>
       </w:r>
     </w:p>
     <w:p>
@@ -387,7 +336,7 @@
       <w:r>
         <w:t xml:space="preserve"> To facilitate reproducibility and further analysis, both our raw and aggregated datasets are available on </w:t>
       </w:r>
-      <w:hyperlink r:id="rId16" w:history="1">
+      <w:hyperlink r:id="rId14" w:history="1">
         <w:r>
           <w:rPr>
             <w:rStyle w:val="Hyperlink"/>
@@ -429,70 +378,61 @@
     </w:p>
     <w:p>
       <w:r>
-        <w:t>Upon retrieval of the weather data, scripts were used to convert the NC file format to CSV file format.</w:t>
-      </w:r>
-    </w:p>
-    <w:p>
-      <w:r>
-        <w:t xml:space="preserve">REFERENCE </w:t>
-      </w:r>
-      <w:proofErr w:type="spellStart"/>
-      <w:r>
-        <w:t>read_netcdf_</w:t>
-      </w:r>
-      <w:proofErr w:type="gramStart"/>
-      <w:r>
-        <w:t>file</w:t>
-      </w:r>
-      <w:proofErr w:type="spellEnd"/>
-      <w:r>
-        <w:t>(</w:t>
-      </w:r>
-      <w:proofErr w:type="gramEnd"/>
-      <w:r>
-        <w:t>)</w:t>
-      </w:r>
-    </w:p>
-    <w:p>
+        <w:t xml:space="preserve">Upon retrieval of the weather data, </w:t>
+      </w:r>
+      <w:hyperlink r:id="rId15" w:history="1">
+        <w:r>
+          <w:rPr>
+            <w:rStyle w:val="Hyperlink"/>
+          </w:rPr>
+          <w:t>scripts</w:t>
+        </w:r>
+      </w:hyperlink>
+      <w:r>
+        <w:t xml:space="preserve"> were used to convert the NC file format to CSV file format.</w:t>
+      </w:r>
+      <w:r>
+        <w:t xml:space="preserve"> </w:t>
+      </w:r>
+      <w:r>
+        <w:t>In addition to this transformation, several of the weather attributes in the dataset required manipulation</w:t>
+      </w:r>
+      <w:r>
+        <w:t xml:space="preserve"> and/or unit conversion</w:t>
+      </w:r>
+      <w:r>
+        <w:t xml:space="preserve">.  For example, wind speed was </w:t>
+      </w:r>
+      <w:r>
+        <w:t>formulaically</w:t>
+      </w:r>
+      <w:r>
+        <w:t xml:space="preserve"> derived from the u and v components of wind provided by the API.  </w:t>
+      </w:r>
+    </w:p>
+    <w:p>
+      <w:r>
+        <w:t xml:space="preserve">Additionally, weather measurement units were converted to </w:t>
+      </w:r>
+      <w:r>
+        <w:t>“local” weather related scales, such as converting the</w:t>
+      </w:r>
+      <w:r>
+        <w:t xml:space="preserve"> units </w:t>
+      </w:r>
+      <w:r>
+        <w:t xml:space="preserve">provided </w:t>
+      </w:r>
+      <w:r>
+        <w:t>in Kelvin to Fahrenheit and meters per second measurements to miles per hour.  Finally, as the weather API had call limits and only two years of data could be pulled at a time, we created scripts to aggregate the weather data for the years 2013-2020 running constantly over the course of several days.</w:t>
+      </w:r>
+    </w:p>
+    <w:p>
+      <w:pPr>
+        <w:pStyle w:val="Heading2"/>
+      </w:pPr>
       <w:r>
         <w:lastRenderedPageBreak/>
-        <w:t>In addition to this transformation, several of the weather attributes in the dataset required manipulation</w:t>
-      </w:r>
-      <w:r>
-        <w:t xml:space="preserve"> and/or unit conversion</w:t>
-      </w:r>
-      <w:r>
-        <w:t xml:space="preserve">.  For example, wind speed was </w:t>
-      </w:r>
-      <w:r>
-        <w:t>formulaically</w:t>
-      </w:r>
-      <w:r>
-        <w:t xml:space="preserve"> derived from the u and v components of wind provided by the API.  </w:t>
-      </w:r>
-    </w:p>
-    <w:p>
-      <w:r>
-        <w:t xml:space="preserve">Additionally, weather measurement units were converted to </w:t>
-      </w:r>
-      <w:r>
-        <w:t>“local” weather related scales, such as converting the</w:t>
-      </w:r>
-      <w:r>
-        <w:t xml:space="preserve"> units </w:t>
-      </w:r>
-      <w:r>
-        <w:t xml:space="preserve">provided </w:t>
-      </w:r>
-      <w:r>
-        <w:t>in Kelvin to Fahrenheit and meters per second measurements to miles per hour.  Finally, as the weather API had call limits and only two years of data could be pulled at a time, we created scripts to aggregate the weather data for the years 2013-2020 running constantly over the course of several days.</w:t>
-      </w:r>
-    </w:p>
-    <w:p>
-      <w:pPr>
-        <w:pStyle w:val="Heading2"/>
-      </w:pPr>
-      <w:r>
         <w:t>Locational Marginal Price</w:t>
       </w:r>
     </w:p>
@@ -518,40 +458,22 @@
         <w:rPr>
           <w:rFonts w:cstheme="minorHAnsi"/>
         </w:rPr>
-        <w:t>CSV files were concatenated using a script which pulled each file in, converted it to a Pandas data frame, and concatenated it to an existing data frame iteratively.</w:t>
-      </w:r>
-    </w:p>
-    <w:p>
-      <w:pPr>
+        <w:t xml:space="preserve">CSV files were concatenated using a </w:t>
+      </w:r>
+      <w:hyperlink r:id="rId16" w:history="1">
+        <w:r>
+          <w:rPr>
+            <w:rStyle w:val="Hyperlink"/>
+            <w:rFonts w:cstheme="minorHAnsi"/>
+          </w:rPr>
+          <w:t>script</w:t>
+        </w:r>
+      </w:hyperlink>
+      <w:r>
         <w:rPr>
           <w:rFonts w:cstheme="minorHAnsi"/>
         </w:rPr>
-      </w:pPr>
-      <w:r>
-        <w:rPr>
-          <w:rFonts w:cstheme="minorHAnsi"/>
-        </w:rPr>
-        <w:t xml:space="preserve">REFERENCE </w:t>
-      </w:r>
-      <w:r>
-        <w:rPr>
-          <w:rFonts w:cstheme="minorHAnsi"/>
-        </w:rPr>
-        <w:t xml:space="preserve">SCRIPT FOR </w:t>
-      </w:r>
-      <w:proofErr w:type="spellStart"/>
-      <w:r>
-        <w:rPr>
-          <w:rFonts w:cstheme="minorHAnsi"/>
-        </w:rPr>
-        <w:t>concat</w:t>
-      </w:r>
-      <w:proofErr w:type="spellEnd"/>
-      <w:r>
-        <w:rPr>
-          <w:rFonts w:cstheme="minorHAnsi"/>
-        </w:rPr>
-        <w:t xml:space="preserve"> of pd</w:t>
+        <w:t xml:space="preserve"> which pulled each file in, converted it to a Pandas data frame, and concatenated it to an existing data frame iteratively.</w:t>
       </w:r>
     </w:p>
     <w:p>
@@ -607,105 +529,73 @@
           <w:rFonts w:eastAsia="Times New Roman" w:cstheme="minorHAnsi"/>
           <w:color w:val="000000"/>
         </w:rPr>
-        <w:t xml:space="preserve">the data frame was manipulated from wide format to long format using the below function. </w:t>
-      </w:r>
-    </w:p>
-    <w:p>
-      <w:pPr>
+        <w:t xml:space="preserve">the data frame was manipulated from wide format to long format using </w:t>
+      </w:r>
+      <w:r>
         <w:rPr>
           <w:rFonts w:eastAsia="Times New Roman" w:cstheme="minorHAnsi"/>
           <w:color w:val="000000"/>
         </w:rPr>
-      </w:pPr>
+        <w:t xml:space="preserve">a </w:t>
+      </w:r>
+      <w:hyperlink r:id="rId17" w:history="1">
+        <w:r>
+          <w:rPr>
+            <w:rStyle w:val="Hyperlink"/>
+            <w:rFonts w:eastAsia="Times New Roman" w:cstheme="minorHAnsi"/>
+          </w:rPr>
+          <w:t>function</w:t>
+        </w:r>
+      </w:hyperlink>
       <w:r>
         <w:rPr>
           <w:rFonts w:eastAsia="Times New Roman" w:cstheme="minorHAnsi"/>
           <w:color w:val="000000"/>
         </w:rPr>
-        <w:t xml:space="preserve">REFERENCE </w:t>
-      </w:r>
-      <w:proofErr w:type="spellStart"/>
-      <w:r>
+        <w:t xml:space="preserve">. </w:t>
+      </w:r>
+    </w:p>
+    <w:p>
+      <w:pPr>
         <w:rPr>
           <w:rFonts w:eastAsia="Times New Roman" w:cstheme="minorHAnsi"/>
           <w:color w:val="000000"/>
         </w:rPr>
-        <w:t>transfor_lmp_csv</w:t>
+      </w:pPr>
+      <w:r>
+        <w:t xml:space="preserve">In short, the function takes in a file path, converts the CSV file to a pandas </w:t>
+      </w:r>
+      <w:proofErr w:type="spellStart"/>
+      <w:r>
+        <w:t>dataframe</w:t>
       </w:r>
       <w:proofErr w:type="spellEnd"/>
       <w:r>
-        <w:rPr>
-          <w:rFonts w:eastAsia="Times New Roman" w:cstheme="minorHAnsi"/>
-          <w:color w:val="000000"/>
-        </w:rPr>
-        <w:t xml:space="preserve"> function</w:t>
-      </w:r>
-    </w:p>
-    <w:p>
-      <w:pPr>
-        <w:rPr>
-          <w:rFonts w:eastAsia="Times New Roman" w:cstheme="minorHAnsi"/>
-          <w:color w:val="000000"/>
-        </w:rPr>
-      </w:pPr>
-      <w:r>
-        <w:t>In short</w:t>
-      </w:r>
-      <w:r>
-        <w:t>,</w:t>
-      </w:r>
-      <w:r>
-        <w:t xml:space="preserve"> the function takes in a file path removes unneeded columns.</w:t>
-      </w:r>
-      <w:r>
-        <w:t xml:space="preserve">  The index in the LMP data set was a date format while the hours of each date were listed column-wise.  To create a data frame which could be merged with the weather data, the data frame was melted into long format.</w:t>
+        <w:t xml:space="preserve">, and </w:t>
+      </w:r>
+      <w:r>
+        <w:t>removes unneeded columns.</w:t>
+      </w:r>
+      <w:r>
+        <w:t xml:space="preserve">  The index in the </w:t>
+      </w:r>
+      <w:r>
+        <w:t xml:space="preserve">downloaded </w:t>
+      </w:r>
+      <w:r>
+        <w:t xml:space="preserve">LMP dataset was </w:t>
+      </w:r>
+      <w:r>
+        <w:t>in</w:t>
+      </w:r>
+      <w:r>
+        <w:t xml:space="preserve"> date format</w:t>
+      </w:r>
+      <w:r>
+        <w:t xml:space="preserve"> similar to</w:t>
       </w:r>
       <w:r>
         <w:t xml:space="preserve"> </w:t>
-      </w:r>
-      <w:r>
-        <w:rPr>
-          <w:rFonts w:eastAsia="Times New Roman" w:cstheme="minorHAnsi"/>
-          <w:color w:val="000000"/>
-        </w:rPr>
-        <w:t xml:space="preserve">‘HE’ was removed from </w:t>
-      </w:r>
-      <w:r>
-        <w:rPr>
-          <w:rFonts w:eastAsia="Times New Roman" w:cstheme="minorHAnsi"/>
-          <w:color w:val="000000"/>
-        </w:rPr>
-        <w:t xml:space="preserve">the hourly </w:t>
-      </w:r>
-      <w:r>
-        <w:rPr>
-          <w:rFonts w:eastAsia="Times New Roman" w:cstheme="minorHAnsi"/>
-          <w:color w:val="000000"/>
-        </w:rPr>
-        <w:t>column names and converted to time</w:t>
-      </w:r>
-      <w:r>
-        <w:rPr>
-          <w:rFonts w:eastAsia="Times New Roman" w:cstheme="minorHAnsi"/>
-          <w:color w:val="000000"/>
-        </w:rPr>
-        <w:t xml:space="preserve"> </w:t>
-      </w:r>
-      <w:r>
-        <w:rPr>
-          <w:rFonts w:eastAsia="Times New Roman" w:cstheme="minorHAnsi"/>
-          <w:color w:val="000000"/>
-        </w:rPr>
-        <w:t>delta data types to allow them to be merged with the date column to provide a datetime format as</w:t>
-      </w:r>
-      <w:r>
-        <w:rPr>
-          <w:rFonts w:ascii="Helvetica" w:eastAsia="Times New Roman" w:hAnsi="Helvetica" w:cs="Helvetica"/>
-          <w:color w:val="000000"/>
-          <w:sz w:val="21"/>
-          <w:szCs w:val="21"/>
-        </w:rPr>
-        <w:t> </w:t>
       </w:r>
       <w:r>
         <w:rPr>
@@ -716,7 +606,51 @@
           <w:bdr w:val="none" w:sz="0" w:space="0" w:color="auto" w:frame="1"/>
           <w:shd w:val="clear" w:color="auto" w:fill="EFF0F1"/>
         </w:rPr>
-        <w:t>2013-10-01 01:00:00</w:t>
+        <w:t>2013-10-01</w:t>
+      </w:r>
+      <w:r>
+        <w:t xml:space="preserve"> , </w:t>
+      </w:r>
+      <w:r>
+        <w:t>while the hours of each date were listed column-wise.  To create a data frame which could be merged with the weather data, the data frame was melted into long format.</w:t>
+      </w:r>
+      <w:r>
+        <w:t xml:space="preserve"> </w:t>
+      </w:r>
+      <w:r>
+        <w:rPr>
+          <w:rFonts w:eastAsia="Times New Roman" w:cstheme="minorHAnsi"/>
+          <w:color w:val="000000"/>
+        </w:rPr>
+        <w:t xml:space="preserve">‘HE’ was removed from </w:t>
+      </w:r>
+      <w:r>
+        <w:rPr>
+          <w:rFonts w:eastAsia="Times New Roman" w:cstheme="minorHAnsi"/>
+          <w:color w:val="000000"/>
+        </w:rPr>
+        <w:t xml:space="preserve">the hourly </w:t>
+      </w:r>
+      <w:r>
+        <w:rPr>
+          <w:rFonts w:eastAsia="Times New Roman" w:cstheme="minorHAnsi"/>
+          <w:color w:val="000000"/>
+        </w:rPr>
+        <w:t>column names and converted to time</w:t>
+      </w:r>
+      <w:r>
+        <w:rPr>
+          <w:rFonts w:eastAsia="Times New Roman" w:cstheme="minorHAnsi"/>
+          <w:color w:val="000000"/>
+        </w:rPr>
+        <w:t xml:space="preserve"> </w:t>
+      </w:r>
+      <w:r>
+        <w:rPr>
+          <w:rFonts w:eastAsia="Times New Roman" w:cstheme="minorHAnsi"/>
+          <w:color w:val="000000"/>
+        </w:rPr>
+        <w:t>delta data types to allow them to be merged with the date column to provide a datetime format as</w:t>
       </w:r>
       <w:r>
         <w:rPr>
@@ -725,7 +659,18 @@
           <w:sz w:val="21"/>
           <w:szCs w:val="21"/>
         </w:rPr>
-        <w:t>.</w:t>
+        <w:t> </w:t>
+      </w:r>
+      <w:r>
+        <w:rPr>
+          <w:rFonts w:ascii="Courier New" w:eastAsia="Times New Roman" w:hAnsi="Courier New" w:cs="Courier New"/>
+          <w:color w:val="000000"/>
+          <w:sz w:val="16"/>
+          <w:szCs w:val="16"/>
+          <w:bdr w:val="none" w:sz="0" w:space="0" w:color="auto" w:frame="1"/>
+          <w:shd w:val="clear" w:color="auto" w:fill="EFF0F1"/>
+        </w:rPr>
+        <w:t>2013-10-01 01:00:00</w:t>
       </w:r>
       <w:r>
         <w:rPr>
@@ -734,6 +679,15 @@
           <w:sz w:val="21"/>
           <w:szCs w:val="21"/>
         </w:rPr>
+        <w:t>.</w:t>
+      </w:r>
+      <w:r>
+        <w:rPr>
+          <w:rFonts w:ascii="Helvetica" w:eastAsia="Times New Roman" w:hAnsi="Helvetica" w:cs="Helvetica"/>
+          <w:color w:val="000000"/>
+          <w:sz w:val="21"/>
+          <w:szCs w:val="21"/>
+        </w:rPr>
         <w:t xml:space="preserve">  </w:t>
       </w:r>
       <w:r>
@@ -748,7 +702,7 @@
           <w:rFonts w:eastAsia="Times New Roman" w:cstheme="minorHAnsi"/>
           <w:color w:val="000000"/>
         </w:rPr>
-        <w:t xml:space="preserve">  This function was then used in a script to pull all LMP data from a local folder and concatenated into one large data set.  </w:t>
+        <w:t xml:space="preserve">  This function was then used in a script to pull all LMP data from a local folder and concatenated into one dataset.  </w:t>
       </w:r>
     </w:p>
     <w:p>
@@ -761,7 +715,18 @@
     </w:p>
     <w:p>
       <w:r>
-        <w:t>We originally sought to show data back to the origination time of the MISO data, which is in the mid-2000’s.  However, upon further analysis, we found that each state started at different times, with Louisiana starting at the most recent time period (late 2013).  Due to this limitation, we reduced all of our datasets to align with that same time frame.</w:t>
+        <w:t>Our initial intent at the onset of this analysis was to include data ranging from the induction date of MISO in 1998 to present.  Upon further research we discovered MISO market participants</w:t>
+      </w:r>
+      <w:r>
+        <w:t xml:space="preserve"> joined the ISO at different stages of its lifespan.  Louisiana, being one of the states we chose to examine in our analysis, joined the ISO in December of 2013.  </w:t>
+      </w:r>
+      <w:r>
+        <w:t>Due to this limitation, we reduced all of our datasets to align with that same time frame.</w:t>
+      </w:r>
+    </w:p>
+    <w:p>
+      <w:r>
+        <w:t>Another instance of missing data was in our historical LMP dataset.  The LMP record for October 14, 2020 was missing from the MISO historical dataset.  We used different approaches to alleviate this issue. When looking more granularly at the data, we simply used interpolation using the mean LMP of the month.  In other instances, resampling the data by month or week on the mean also alleviated negative effects of this record.</w:t>
       </w:r>
     </w:p>
     <w:p>
@@ -774,85 +739,112 @@
     </w:p>
     <w:p>
       <w:r>
-        <w:t>We utilized several common data conversion and processing steps during the analysis.  These included:</w:t>
-      </w:r>
-    </w:p>
-    <w:p>
-      <w:pPr>
-        <w:pStyle w:val="ListParagraph"/>
-        <w:numPr>
-          <w:ilvl w:val="0"/>
-          <w:numId w:val="13"/>
-        </w:numPr>
+        <w:t xml:space="preserve">We utilized several common data conversion and processing steps during </w:t>
+      </w:r>
+      <w:r>
+        <w:t>our</w:t>
+      </w:r>
+      <w:r>
+        <w:t xml:space="preserve"> analysis.</w:t>
+      </w:r>
+      <w:r>
+        <w:t xml:space="preserve">  In order to merge our data successfully, we converted date/time columns to datetime objects using Pandas</w:t>
+      </w:r>
+      <w:r>
+        <w:t xml:space="preserve"> </w:t>
+      </w:r>
+      <w:proofErr w:type="spellStart"/>
+      <w:r>
+        <w:rPr>
+          <w:rFonts w:ascii="Courier New" w:hAnsi="Courier New" w:cs="Courier New"/>
+          <w:color w:val="000000"/>
+          <w:sz w:val="16"/>
+          <w:szCs w:val="16"/>
+          <w:shd w:val="clear" w:color="auto" w:fill="EFF0F1"/>
+        </w:rPr>
+        <w:t>to_date</w:t>
+      </w:r>
+      <w:r>
+        <w:rPr>
+          <w:rFonts w:ascii="Courier New" w:hAnsi="Courier New" w:cs="Courier New"/>
+          <w:color w:val="000000"/>
+          <w:sz w:val="16"/>
+          <w:szCs w:val="16"/>
+          <w:shd w:val="clear" w:color="auto" w:fill="EFF0F1"/>
+        </w:rPr>
+        <w:t>time</w:t>
+      </w:r>
+      <w:proofErr w:type="spellEnd"/>
+      <w:r>
+        <w:t xml:space="preserve"> </w:t>
+      </w:r>
+      <w:r>
+        <w:t>function</w:t>
+      </w:r>
+      <w:r>
+        <w:t xml:space="preserve">.  As the LMP datasets utilized wide format for dates and times, these were changed to long format concatenating hours on the date and then converted to datetime objects.  </w:t>
+      </w:r>
+    </w:p>
+    <w:p>
+      <w:r>
+        <w:t xml:space="preserve">To gain further insight into the relation between weather and </w:t>
+      </w:r>
+      <w:r>
+        <w:t xml:space="preserve">electric pricing, we categorized temperature in two ways.  Firstly, we categorized temperatures as below freezing, room temperature, and warmer than room temperature.  Secondly, we categorized temperature seasonally, winter, spring, summer, and fall.  </w:t>
+      </w:r>
+      <w:r>
+        <w:t xml:space="preserve"> </w:t>
+      </w:r>
+      <w:r>
+        <w:t>T</w:t>
+      </w:r>
+      <w:r>
+        <w:t>hese categories</w:t>
+      </w:r>
+      <w:r>
+        <w:t xml:space="preserve"> were then encoded</w:t>
+      </w:r>
+      <w:r>
+        <w:t xml:space="preserve"> with color on our </w:t>
+      </w:r>
+      <w:hyperlink r:id="rId18" w:history="1">
+        <w:r>
+          <w:rPr>
+            <w:rStyle w:val="Hyperlink"/>
+          </w:rPr>
+          <w:t>SLPOM</w:t>
+        </w:r>
+      </w:hyperlink>
+      <w:r>
+        <w:t xml:space="preserve"> representation of the dataset</w:t>
+      </w:r>
+      <w:r>
+        <w:t>.</w:t>
+      </w:r>
+    </w:p>
+    <w:p>
+      <w:pPr>
+        <w:pStyle w:val="Heading2"/>
       </w:pPr>
       <w:r>
         <w:lastRenderedPageBreak/>
-        <w:t xml:space="preserve">Converting data/time columns – the two datasets had different date/time formats that had to be converted.  We used the Pandas </w:t>
-      </w:r>
-      <w:proofErr w:type="spellStart"/>
-      <w:r>
-        <w:t>to_datetime</w:t>
-      </w:r>
-      <w:proofErr w:type="spellEnd"/>
-      <w:r>
-        <w:t xml:space="preserve"> method to set the weather time column to the same format as the LMP pricing time column.</w:t>
-      </w:r>
-    </w:p>
-    <w:p>
-      <w:pPr>
-        <w:pStyle w:val="ListParagraph"/>
-        <w:numPr>
-          <w:ilvl w:val="0"/>
-          <w:numId w:val="13"/>
-        </w:numPr>
-      </w:pPr>
-      <w:r>
-        <w:t>Creation of categorical data, temperature categories, season categories</w:t>
-      </w:r>
-      <w:r>
-        <w:t xml:space="preserve"> – To do the final analysis and gain further insight into </w:t>
-      </w:r>
-      <w:r>
-        <w:t>when pricing and weather showed the most insightful interactions</w:t>
-      </w:r>
-      <w:r>
-        <w:t>, we used categorical temperature data (</w:t>
-      </w:r>
-      <w:proofErr w:type="gramStart"/>
-      <w:r>
-        <w:t>i.e.</w:t>
-      </w:r>
-      <w:proofErr w:type="gramEnd"/>
-      <w:r>
-        <w:t xml:space="preserve"> below freezing, room temperature, warmer than room temperature) and season categories (i.e. Winter, Spring, Summer, Fall) to observe the SPLOM visuals in distinct categories.</w:t>
-      </w:r>
-      <w:r>
-        <w:t xml:space="preserve">  An example of what we used to create this additional field with categorical data can be found:</w:t>
-      </w:r>
-    </w:p>
-    <w:p>
-      <w:pPr>
-        <w:pStyle w:val="ListParagraph"/>
-        <w:numPr>
-          <w:ilvl w:val="1"/>
-          <w:numId w:val="13"/>
-        </w:numPr>
-      </w:pPr>
-      <w:r>
-        <w:t>REFERENCE TEMPERATURE CATEGORY CODE</w:t>
-      </w:r>
-    </w:p>
-    <w:p>
-      <w:pPr>
-        <w:pStyle w:val="Heading2"/>
-      </w:pPr>
-      <w:r>
         <w:t>Steps to Join Data Sets</w:t>
       </w:r>
     </w:p>
     <w:p>
       <w:r>
-        <w:t>We followed these steps to transform the data from raw (NC and CSV files) to the final format for analysis:</w:t>
+        <w:t xml:space="preserve">We followed these steps to </w:t>
+      </w:r>
+      <w:hyperlink r:id="rId19" w:history="1">
+        <w:r>
+          <w:rPr>
+            <w:rStyle w:val="Hyperlink"/>
+          </w:rPr>
+          <w:t>transform the data</w:t>
+        </w:r>
+      </w:hyperlink>
+      <w:r>
+        <w:t xml:space="preserve"> from raw (NC and CSV files) to the final format for analysis:</w:t>
       </w:r>
     </w:p>
     <w:p>
@@ -865,15 +857,7 @@
         <w:spacing w:after="0" w:line="240" w:lineRule="auto"/>
       </w:pPr>
       <w:r>
-        <w:t xml:space="preserve">Pull weather data down in </w:t>
-      </w:r>
-      <w:proofErr w:type="gramStart"/>
-      <w:r>
-        <w:t>2 year</w:t>
-      </w:r>
-      <w:proofErr w:type="gramEnd"/>
-      <w:r>
-        <w:t xml:space="preserve"> increments, for 6 different locations across 2 different states, in .</w:t>
+        <w:t>Pull weather data down in 2 year increments, for 6 different locations across 2 different states, in .</w:t>
       </w:r>
       <w:proofErr w:type="spellStart"/>
       <w:r>
@@ -973,7 +957,11 @@
         <w:t xml:space="preserve"> column and written out to a CSV file.  Having all data in one location allowed for simpler analysis.</w:t>
       </w:r>
     </w:p>
-    <w:p/>
+    <w:p>
+      <w:pPr>
+        <w:spacing w:after="0" w:line="240" w:lineRule="auto"/>
+      </w:pPr>
+    </w:p>
     <w:p>
       <w:r>
         <w:t>REFERENCE FINAL FILE CREATION SCRIPT</w:t>
@@ -995,15 +983,7 @@
         <w:t>l</w:t>
       </w:r>
       <w:r>
-        <w:t xml:space="preserve">ooking for general aspects of data that are more obvious with some basic EDA functions (such </w:t>
-      </w:r>
-      <w:proofErr w:type="gramStart"/>
-      <w:r>
-        <w:t>as .describe</w:t>
-      </w:r>
-      <w:proofErr w:type="gramEnd"/>
-      <w:r>
-        <w:t xml:space="preserve"> and .</w:t>
+        <w:t>ooking for general aspects of data that are more obvious with some basic EDA functions (such as .describe and .</w:t>
       </w:r>
       <w:proofErr w:type="spellStart"/>
       <w:r>
@@ -1021,8 +1001,32 @@
     </w:p>
     <w:p>
       <w:r>
+        <w:t>Finally, an analysis was performed to focus on answering the key questions we proposed, what causes energy pricing differences that can help market participants make better decisions about what to bid on energy in the MISO marketplace.</w:t>
+      </w:r>
+    </w:p>
+    <w:p>
+      <w:pPr>
+        <w:pStyle w:val="Heading2"/>
+      </w:pPr>
+      <w:r>
+        <w:t>Challenges and Solving Them</w:t>
+      </w:r>
+    </w:p>
+    <w:p>
+      <w:r>
+        <w:t xml:space="preserve">We encountered many challenges during the analysis.  </w:t>
+      </w:r>
+      <w:r>
+        <w:t xml:space="preserve">For example, the weather data source had a data cap for downloading, and their server bandwidth was significantly throttled, causing us to have to download 2 years of data per location at a time.  With there being 6 different locations, this was 12 downloads taking that took several days to download, and then this data had to be recombined to represent the final data set.  After the initial download, we found that there were actual multiple wind </w:t>
+      </w:r>
+      <w:r>
         <w:lastRenderedPageBreak/>
-        <w:t>Finally, an analysis was performed to focus on answering the key questions we proposed, what causes energy pricing differences that can help market participants make better decisions about what to bid on energy in the MISO marketplace.</w:t>
+        <w:t xml:space="preserve">variables that needed to be downloaded to get the final wind speed data, which caused us to have to repeat the entire data download process a second time.  </w:t>
+      </w:r>
+    </w:p>
+    <w:p>
+      <w:r>
+        <w:t xml:space="preserve">Due to time and project size constraints, we also had to cut down the scope of our analysis from looking at both Louisiana and Michigan (to draw comparisons in different regions of the country for what we were analyzing) to looking at just Michigan.  </w:t>
       </w:r>
     </w:p>
     <w:p>
@@ -1030,33 +1034,23 @@
         <w:pStyle w:val="Heading2"/>
       </w:pPr>
       <w:r>
-        <w:t>Challenges and Solving Them</w:t>
-      </w:r>
-    </w:p>
-    <w:p>
-      <w:r>
-        <w:t xml:space="preserve">We encountered many challenges during the analysis.  </w:t>
-      </w:r>
-      <w:r>
-        <w:t xml:space="preserve">For example, the weather data source had a data cap for downloading, and their server bandwidth was significantly throttled, causing us to have to download 2 years of data per location at a time.  With there being 6 different locations, this was 12 downloads taking that took several days to download, and then this data had to be recombined to represent the final data set.  After the initial download, we found that there were actual multiple wind variables that needed to be downloaded to get the final wind speed data, which caused us to have to repeat the entire data download process a second time.  </w:t>
-      </w:r>
-    </w:p>
-    <w:p>
-      <w:r>
-        <w:t xml:space="preserve">Due to time and project size constraints, we also had to cut down the scope of our analysis from looking at both Louisiana and Michigan (to draw comparisons in different regions of the country for what we were analyzing) to looking at just Michigan.  </w:t>
-      </w:r>
-    </w:p>
-    <w:p>
-      <w:pPr>
-        <w:pStyle w:val="Heading2"/>
-      </w:pPr>
-      <w:r>
         <w:t>Bringing it all together</w:t>
       </w:r>
     </w:p>
     <w:p>
       <w:r>
-        <w:t xml:space="preserve">Once the weather and LMP data were in their proper formats, all data was merged into one data set on the </w:t>
+        <w:t xml:space="preserve">Once the weather and LMP data were in their proper formats, </w:t>
+      </w:r>
+      <w:hyperlink r:id="rId20" w:history="1">
+        <w:r>
+          <w:rPr>
+            <w:rStyle w:val="Hyperlink"/>
+          </w:rPr>
+          <w:t>all data was merged</w:t>
+        </w:r>
+      </w:hyperlink>
+      <w:r>
+        <w:t xml:space="preserve"> into one data set on the </w:t>
       </w:r>
       <w:r>
         <w:rPr>
@@ -1078,7 +1072,18 @@
         <w:t xml:space="preserve"> and written out to a CSV file</w:t>
       </w:r>
       <w:r>
-        <w:t xml:space="preserve">.  Having all data in one </w:t>
+        <w:t xml:space="preserve">.  Having all </w:t>
+      </w:r>
+      <w:hyperlink r:id="rId21" w:history="1">
+        <w:r>
+          <w:rPr>
+            <w:rStyle w:val="Hyperlink"/>
+          </w:rPr>
+          <w:t>data</w:t>
+        </w:r>
+      </w:hyperlink>
+      <w:r>
+        <w:t xml:space="preserve"> in one </w:t>
       </w:r>
       <w:r>
         <w:t>location allowed for simpler analysis</w:t>
@@ -1148,6 +1153,7 @@
         <w:rPr>
           <w:noProof/>
         </w:rPr>
+        <w:lastRenderedPageBreak/>
         <w:drawing>
           <wp:inline distT="0" distB="0" distL="0" distR="0" wp14:anchorId="4E3B9D94" wp14:editId="00CAEDEB">
             <wp:extent cx="5547360" cy="5486651"/>
@@ -1164,7 +1170,7 @@
                     <pic:cNvPicPr/>
                   </pic:nvPicPr>
                   <pic:blipFill>
-                    <a:blip r:embed="rId17"/>
+                    <a:blip r:embed="rId22"/>
                     <a:stretch>
                       <a:fillRect/>
                     </a:stretch>
@@ -1229,7 +1235,7 @@
                     <pic:cNvPicPr/>
                   </pic:nvPicPr>
                   <pic:blipFill>
-                    <a:blip r:embed="rId18"/>
+                    <a:blip r:embed="rId23"/>
                     <a:stretch>
                       <a:fillRect/>
                     </a:stretch>
@@ -1291,7 +1297,7 @@
                     <pic:cNvPicPr/>
                   </pic:nvPicPr>
                   <pic:blipFill>
-                    <a:blip r:embed="rId19"/>
+                    <a:blip r:embed="rId24"/>
                     <a:stretch>
                       <a:fillRect/>
                     </a:stretch>
@@ -1386,7 +1392,7 @@
                     <pic:cNvPicPr/>
                   </pic:nvPicPr>
                   <pic:blipFill rotWithShape="1">
-                    <a:blip r:embed="rId20" cstate="print">
+                    <a:blip r:embed="rId25" cstate="print">
                       <a:extLst>
                         <a:ext uri="{28A0092B-C50C-407E-A947-70E740481C1C}">
                           <a14:useLocalDpi xmlns:a14="http://schemas.microsoft.com/office/drawing/2010/main" val="0"/>
@@ -1499,7 +1505,7 @@
                     <pic:cNvPicPr/>
                   </pic:nvPicPr>
                   <pic:blipFill>
-                    <a:blip r:embed="rId21" cstate="print">
+                    <a:blip r:embed="rId26" cstate="print">
                       <a:extLst>
                         <a:ext uri="{28A0092B-C50C-407E-A947-70E740481C1C}">
                           <a14:useLocalDpi xmlns:a14="http://schemas.microsoft.com/office/drawing/2010/main" val="0"/>
@@ -1530,11 +1536,9 @@
       <w:r>
         <w:t xml:space="preserve">In addition to the temperature </w:t>
       </w:r>
-      <w:proofErr w:type="gramStart"/>
-      <w:r>
-        <w:t>range based</w:t>
-      </w:r>
-      <w:proofErr w:type="gramEnd"/>
+      <w:r>
+        <w:t>range-based</w:t>
+      </w:r>
       <w:r>
         <w:t xml:space="preserve"> categories, we look at categories from a seasonal perspective.  As might be expected, the colder temperatures that occur in the winter are highly consistent with the temperature categories charted above.  Similar conclusions can be drawn, but with a seasonal perspective, such as the low temperature, low precipitation, and higher surface pressures of the winter months are where you see the larger price fluctuation.</w:t>
       </w:r>
@@ -1562,15 +1566,7 @@
     </w:p>
     <w:p>
       <w:r>
-        <w:t xml:space="preserve">While these results show strong correlations between certain temperature ranges and energy pricing, it does not necessary indicate if this is the main variable causing this, or if there are other confounding variables that may be influencing the energy pricing.  Further analysis of new data sources, such when there are pipeline breakages or congestion.  There are a number of other aspects that may or may not have an impact on energy pricing that we suggest </w:t>
-      </w:r>
-      <w:proofErr w:type="gramStart"/>
-      <w:r>
-        <w:t>to explore</w:t>
-      </w:r>
-      <w:proofErr w:type="gramEnd"/>
-      <w:r>
-        <w:t>.</w:t>
+        <w:t>While these results show strong correlations between certain temperature ranges and energy pricing, it does not necessary indicate if this is the main variable causing this, or if there are other confounding variables that may be influencing the energy pricing.  Further analysis of new data sources, such when there are pipeline breakages or congestion.  There are a number of other aspects that may or may not have an impact on energy pricing that we suggest to explore.</w:t>
       </w:r>
     </w:p>
     <w:p/>
@@ -1589,7 +1585,7 @@
       </w:r>
     </w:p>
     <w:sectPr>
-      <w:footerReference w:type="default" r:id="rId22"/>
+      <w:footerReference w:type="default" r:id="rId27"/>
       <w:pgSz w:w="12240" w:h="15840"/>
       <w:pgMar w:top="1440" w:right="1440" w:bottom="1440" w:left="1440" w:header="720" w:footer="720" w:gutter="0"/>
       <w:cols w:space="720"/>
@@ -1597,50 +1593,6 @@
     </w:sectPr>
   </w:body>
 </w:document>
-</file>
-
-<file path=word/comments.xml><?xml version="1.0" encoding="utf-8"?>
-<w:comments xmlns:wpc="http://schemas.microsoft.com/office/word/2010/wordprocessingCanvas" xmlns:cx="http://schemas.microsoft.com/office/drawing/2014/chartex" xmlns:cx1="http://schemas.microsoft.com/office/drawing/2015/9/8/chartex" xmlns:cx2="http://schemas.microsoft.com/office/drawing/2015/10/21/chartex" xmlns:cx3="http://schemas.microsoft.com/office/drawing/2016/5/9/chartex" xmlns:cx4="http://schemas.microsoft.com/office/drawing/2016/5/10/chartex" xmlns:cx5="http://schemas.microsoft.com/office/drawing/2016/5/11/chartex" xmlns:cx6="http://schemas.microsoft.com/office/drawing/2016/5/12/chartex" xmlns:cx7="http://schemas.microsoft.com/office/drawing/2016/5/13/chartex" xmlns:cx8="http://schemas.microsoft.com/office/drawing/2016/5/14/chartex" xmlns:mc="http://schemas.openxmlformats.org/markup-compatibility/2006" xmlns:aink="http://schemas.microsoft.com/office/drawing/2016/ink" xmlns:am3d="http://schemas.microsoft.com/office/drawing/2017/model3d" xmlns:o="urn:schemas-microsoft-com:office:office" xmlns:r="http://schemas.openxmlformats.org/officeDocument/2006/relationships" xmlns:m="http://schemas.openxmlformats.org/officeDocument/2006/math" xmlns:v="urn:schemas-microsoft-com:vml" xmlns:wp14="http://schemas.microsoft.com/office/word/2010/wordprocessingDrawing" xmlns:wp="http://schemas.openxmlformats.org/drawingml/2006/wordprocessingDrawing" xmlns:w10="urn:schemas-microsoft-com:office:word" xmlns:w="http://schemas.openxmlformats.org/wordprocessingml/2006/main" xmlns:w14="http://schemas.microsoft.com/office/word/2010/wordml" xmlns:w15="http://schemas.microsoft.com/office/word/2012/wordml" xmlns:w16cex="http://schemas.microsoft.com/office/word/2018/wordml/cex" xmlns:w16cid="http://schemas.microsoft.com/office/word/2016/wordml/cid" xmlns:w16="http://schemas.microsoft.com/office/word/2018/wordml" xmlns:w16sdtdh="http://schemas.microsoft.com/office/word/2020/wordml/sdtdatahash" xmlns:w16se="http://schemas.microsoft.com/office/word/2015/wordml/symex" xmlns:wpg="http://schemas.microsoft.com/office/word/2010/wordprocessingGroup" xmlns:wpi="http://schemas.microsoft.com/office/word/2010/wordprocessingInk" xmlns:wne="http://schemas.microsoft.com/office/word/2006/wordml" xmlns:wps="http://schemas.microsoft.com/office/word/2010/wordprocessingShape" mc:Ignorable="w14 w15 w16se w16cid w16 w16cex w16sdtdh wp14">
-  <w:comment w:id="0" w:author="Michael McManus" w:date="2021-05-23T18:33:00Z" w:initials="MM">
-    <w:p>
-      <w:pPr>
-        <w:pStyle w:val="CommentText"/>
-      </w:pPr>
-      <w:r>
-        <w:rPr>
-          <w:rStyle w:val="CommentReference"/>
-        </w:rPr>
-        <w:annotationRef/>
-      </w:r>
-      <w:r>
-        <w:t xml:space="preserve">Update this </w:t>
-      </w:r>
-      <w:proofErr w:type="gramStart"/>
-      <w:r>
-        <w:t>link</w:t>
-      </w:r>
-      <w:proofErr w:type="gramEnd"/>
-    </w:p>
-  </w:comment>
-</w:comments>
-</file>
-
-<file path=word/commentsExtended.xml><?xml version="1.0" encoding="utf-8"?>
-<w15:commentsEx xmlns:wpc="http://schemas.microsoft.com/office/word/2010/wordprocessingCanvas" xmlns:cx="http://schemas.microsoft.com/office/drawing/2014/chartex" xmlns:cx1="http://schemas.microsoft.com/office/drawing/2015/9/8/chartex" xmlns:cx2="http://schemas.microsoft.com/office/drawing/2015/10/21/chartex" xmlns:cx3="http://schemas.microsoft.com/office/drawing/2016/5/9/chartex" xmlns:cx4="http://schemas.microsoft.com/office/drawing/2016/5/10/chartex" xmlns:cx5="http://schemas.microsoft.com/office/drawing/2016/5/11/chartex" xmlns:cx6="http://schemas.microsoft.com/office/drawing/2016/5/12/chartex" xmlns:cx7="http://schemas.microsoft.com/office/drawing/2016/5/13/chartex" xmlns:cx8="http://schemas.microsoft.com/office/drawing/2016/5/14/chartex" xmlns:mc="http://schemas.openxmlformats.org/markup-compatibility/2006" xmlns:aink="http://schemas.microsoft.com/office/drawing/2016/ink" xmlns:am3d="http://schemas.microsoft.com/office/drawing/2017/model3d" xmlns:o="urn:schemas-microsoft-com:office:office" xmlns:r="http://schemas.openxmlformats.org/officeDocument/2006/relationships" xmlns:m="http://schemas.openxmlformats.org/officeDocument/2006/math" xmlns:v="urn:schemas-microsoft-com:vml" xmlns:wp14="http://schemas.microsoft.com/office/word/2010/wordprocessingDrawing" xmlns:wp="http://schemas.openxmlformats.org/drawingml/2006/wordprocessingDrawing" xmlns:w10="urn:schemas-microsoft-com:office:word" xmlns:w="http://schemas.openxmlformats.org/wordprocessingml/2006/main" xmlns:w14="http://schemas.microsoft.com/office/word/2010/wordml" xmlns:w15="http://schemas.microsoft.com/office/word/2012/wordml" xmlns:w16cex="http://schemas.microsoft.com/office/word/2018/wordml/cex" xmlns:w16cid="http://schemas.microsoft.com/office/word/2016/wordml/cid" xmlns:w16="http://schemas.microsoft.com/office/word/2018/wordml" xmlns:w16sdtdh="http://schemas.microsoft.com/office/word/2020/wordml/sdtdatahash" xmlns:w16se="http://schemas.microsoft.com/office/word/2015/wordml/symex" xmlns:wpg="http://schemas.microsoft.com/office/word/2010/wordprocessingGroup" xmlns:wpi="http://schemas.microsoft.com/office/word/2010/wordprocessingInk" xmlns:wne="http://schemas.microsoft.com/office/word/2006/wordml" xmlns:wps="http://schemas.microsoft.com/office/word/2010/wordprocessingShape" mc:Ignorable="w14 w15 w16se w16cid w16 w16cex w16sdtdh wp14">
-  <w15:commentEx w15:paraId="645F7AAC" w15:done="0"/>
-</w15:commentsEx>
-</file>
-
-<file path=word/commentsExtensible.xml><?xml version="1.0" encoding="utf-8"?>
-<w16cex:commentsExtensible xmlns:wpc="http://schemas.microsoft.com/office/word/2010/wordprocessingCanvas" xmlns:cx="http://schemas.microsoft.com/office/drawing/2014/chartex" xmlns:cx1="http://schemas.microsoft.com/office/drawing/2015/9/8/chartex" xmlns:cx2="http://schemas.microsoft.com/office/drawing/2015/10/21/chartex" xmlns:cx3="http://schemas.microsoft.com/office/drawing/2016/5/9/chartex" xmlns:cx4="http://schemas.microsoft.com/office/drawing/2016/5/10/chartex" xmlns:cx5="http://schemas.microsoft.com/office/drawing/2016/5/11/chartex" xmlns:cx6="http://schemas.microsoft.com/office/drawing/2016/5/12/chartex" xmlns:cx7="http://schemas.microsoft.com/office/drawing/2016/5/13/chartex" xmlns:cx8="http://schemas.microsoft.com/office/drawing/2016/5/14/chartex" xmlns:mc="http://schemas.openxmlformats.org/markup-compatibility/2006" xmlns:aink="http://schemas.microsoft.com/office/drawing/2016/ink" xmlns:am3d="http://schemas.microsoft.com/office/drawing/2017/model3d" xmlns:o="urn:schemas-microsoft-com:office:office" xmlns:r="http://schemas.openxmlformats.org/officeDocument/2006/relationships" xmlns:m="http://schemas.openxmlformats.org/officeDocument/2006/math" xmlns:v="urn:schemas-microsoft-com:vml" xmlns:wp14="http://schemas.microsoft.com/office/word/2010/wordprocessingDrawing" xmlns:wp="http://schemas.openxmlformats.org/drawingml/2006/wordprocessingDrawing" xmlns:w10="urn:schemas-microsoft-com:office:word" xmlns:w="http://schemas.openxmlformats.org/wordprocessingml/2006/main" xmlns:w14="http://schemas.microsoft.com/office/word/2010/wordml" xmlns:w15="http://schemas.microsoft.com/office/word/2012/wordml" xmlns:w16cex="http://schemas.microsoft.com/office/word/2018/wordml/cex" xmlns:w16cid="http://schemas.microsoft.com/office/word/2016/wordml/cid" xmlns:w16="http://schemas.microsoft.com/office/word/2018/wordml" xmlns:w16sdtdh="http://schemas.microsoft.com/office/word/2020/wordml/sdtdatahash" xmlns:w16se="http://schemas.microsoft.com/office/word/2015/wordml/symex" xmlns:wpg="http://schemas.microsoft.com/office/word/2010/wordprocessingGroup" xmlns:wpi="http://schemas.microsoft.com/office/word/2010/wordprocessingInk" xmlns:wne="http://schemas.microsoft.com/office/word/2006/wordml" xmlns:wps="http://schemas.microsoft.com/office/word/2010/wordprocessingShape" mc:Ignorable="w14 w15 w16se w16cid w16 w16cex w16sdtdh wp14">
-  <w16cex:commentExtensible w16cex:durableId="24551E66" w16cex:dateUtc="2021-05-23T22:33:00Z"/>
-</w16cex:commentsExtensible>
-</file>
-
-<file path=word/commentsIds.xml><?xml version="1.0" encoding="utf-8"?>
-<w16cid:commentsIds xmlns:wpc="http://schemas.microsoft.com/office/word/2010/wordprocessingCanvas" xmlns:cx="http://schemas.microsoft.com/office/drawing/2014/chartex" xmlns:cx1="http://schemas.microsoft.com/office/drawing/2015/9/8/chartex" xmlns:cx2="http://schemas.microsoft.com/office/drawing/2015/10/21/chartex" xmlns:cx3="http://schemas.microsoft.com/office/drawing/2016/5/9/chartex" xmlns:cx4="http://schemas.microsoft.com/office/drawing/2016/5/10/chartex" xmlns:cx5="http://schemas.microsoft.com/office/drawing/2016/5/11/chartex" xmlns:cx6="http://schemas.microsoft.com/office/drawing/2016/5/12/chartex" xmlns:cx7="http://schemas.microsoft.com/office/drawing/2016/5/13/chartex" xmlns:cx8="http://schemas.microsoft.com/office/drawing/2016/5/14/chartex" xmlns:mc="http://schemas.openxmlformats.org/markup-compatibility/2006" xmlns:aink="http://schemas.microsoft.com/office/drawing/2016/ink" xmlns:am3d="http://schemas.microsoft.com/office/drawing/2017/model3d" xmlns:o="urn:schemas-microsoft-com:office:office" xmlns:r="http://schemas.openxmlformats.org/officeDocument/2006/relationships" xmlns:m="http://schemas.openxmlformats.org/officeDocument/2006/math" xmlns:v="urn:schemas-microsoft-com:vml" xmlns:wp14="http://schemas.microsoft.com/office/word/2010/wordprocessingDrawing" xmlns:wp="http://schemas.openxmlformats.org/drawingml/2006/wordprocessingDrawing" xmlns:w10="urn:schemas-microsoft-com:office:word" xmlns:w="http://schemas.openxmlformats.org/wordprocessingml/2006/main" xmlns:w14="http://schemas.microsoft.com/office/word/2010/wordml" xmlns:w15="http://schemas.microsoft.com/office/word/2012/wordml" xmlns:w16cex="http://schemas.microsoft.com/office/word/2018/wordml/cex" xmlns:w16cid="http://schemas.microsoft.com/office/word/2016/wordml/cid" xmlns:w16="http://schemas.microsoft.com/office/word/2018/wordml" xmlns:w16sdtdh="http://schemas.microsoft.com/office/word/2020/wordml/sdtdatahash" xmlns:w16se="http://schemas.microsoft.com/office/word/2015/wordml/symex" xmlns:wpg="http://schemas.microsoft.com/office/word/2010/wordprocessingGroup" xmlns:wpi="http://schemas.microsoft.com/office/word/2010/wordprocessingInk" xmlns:wne="http://schemas.microsoft.com/office/word/2006/wordml" xmlns:wps="http://schemas.microsoft.com/office/word/2010/wordprocessingShape" mc:Ignorable="w14 w15 w16se w16cid w16 w16cex w16sdtdh wp14">
-  <w16cid:commentId w16cid:paraId="645F7AAC" w16cid:durableId="24551E66"/>
-</w16cid:commentsIds>
 </file>
 
 <file path=word/endnotes.xml><?xml version="1.0" encoding="utf-8"?>
@@ -2474,14 +2426,6 @@
     <w:abstractNumId w:val="4"/>
   </w:num>
 </w:numbering>
-</file>
-
-<file path=word/people.xml><?xml version="1.0" encoding="utf-8"?>
-<w15:people xmlns:wpc="http://schemas.microsoft.com/office/word/2010/wordprocessingCanvas" xmlns:cx="http://schemas.microsoft.com/office/drawing/2014/chartex" xmlns:cx1="http://schemas.microsoft.com/office/drawing/2015/9/8/chartex" xmlns:cx2="http://schemas.microsoft.com/office/drawing/2015/10/21/chartex" xmlns:cx3="http://schemas.microsoft.com/office/drawing/2016/5/9/chartex" xmlns:cx4="http://schemas.microsoft.com/office/drawing/2016/5/10/chartex" xmlns:cx5="http://schemas.microsoft.com/office/drawing/2016/5/11/chartex" xmlns:cx6="http://schemas.microsoft.com/office/drawing/2016/5/12/chartex" xmlns:cx7="http://schemas.microsoft.com/office/drawing/2016/5/13/chartex" xmlns:cx8="http://schemas.microsoft.com/office/drawing/2016/5/14/chartex" xmlns:mc="http://schemas.openxmlformats.org/markup-compatibility/2006" xmlns:aink="http://schemas.microsoft.com/office/drawing/2016/ink" xmlns:am3d="http://schemas.microsoft.com/office/drawing/2017/model3d" xmlns:o="urn:schemas-microsoft-com:office:office" xmlns:r="http://schemas.openxmlformats.org/officeDocument/2006/relationships" xmlns:m="http://schemas.openxmlformats.org/officeDocument/2006/math" xmlns:v="urn:schemas-microsoft-com:vml" xmlns:wp14="http://schemas.microsoft.com/office/word/2010/wordprocessingDrawing" xmlns:wp="http://schemas.openxmlformats.org/drawingml/2006/wordprocessingDrawing" xmlns:w10="urn:schemas-microsoft-com:office:word" xmlns:w="http://schemas.openxmlformats.org/wordprocessingml/2006/main" xmlns:w14="http://schemas.microsoft.com/office/word/2010/wordml" xmlns:w15="http://schemas.microsoft.com/office/word/2012/wordml" xmlns:w16cex="http://schemas.microsoft.com/office/word/2018/wordml/cex" xmlns:w16cid="http://schemas.microsoft.com/office/word/2016/wordml/cid" xmlns:w16="http://schemas.microsoft.com/office/word/2018/wordml" xmlns:w16sdtdh="http://schemas.microsoft.com/office/word/2020/wordml/sdtdatahash" xmlns:w16se="http://schemas.microsoft.com/office/word/2015/wordml/symex" xmlns:wpg="http://schemas.microsoft.com/office/word/2010/wordprocessingGroup" xmlns:wpi="http://schemas.microsoft.com/office/word/2010/wordprocessingInk" xmlns:wne="http://schemas.microsoft.com/office/word/2006/wordml" xmlns:wps="http://schemas.microsoft.com/office/word/2010/wordprocessingShape" mc:Ignorable="w14 w15 w16se w16cid w16 w16cex w16sdtdh wp14">
-  <w15:person w15:author="Michael McManus">
-    <w15:presenceInfo w15:providerId="Windows Live" w15:userId="e3c4111d3a127ee8"/>
-  </w15:person>
-</w15:people>
 </file>
 
 <file path=word/styles.xml><?xml version="1.0" encoding="utf-8"?>

</xml_diff>

<commit_message>
report proof read corrections
</commit_message>
<xml_diff>
--- a/Milestone I Draft.docx
+++ b/Milestone I Draft.docx
@@ -1542,13 +1542,20 @@
       <w:r>
         <w:t xml:space="preserve"> categories, we look at categories from a seasonal perspective.  As might be expected, the colder temperatures that occur in the winter are highly consistent with the temperature categories charted above.  Similar conclusions can be drawn, but with a seasonal perspective, such as the low temperature, low precipitation, and higher surface pressures of the winter months are where you see the larger price fluctuation.</w:t>
       </w:r>
-    </w:p>
-    <w:p>
-      <w:r>
-        <w:t>Given these results, we see a clear relationship between times when temperatures are below zero, during the dryer, higher surface pressure winter months</w:t>
-      </w:r>
-      <w:r>
-        <w:t xml:space="preserve"> and higher energy pricing.  ___show the correlation data for these relations??___ </w:t>
+      <w:r>
+        <w:t xml:space="preserve">  </w:t>
+      </w:r>
+      <w:r>
+        <w:t xml:space="preserve">Given these results, we see a clear relationship between times when temperatures are below </w:t>
+      </w:r>
+      <w:r>
+        <w:t>32 degrees Fahrenheit</w:t>
+      </w:r>
+      <w:r>
+        <w:t>, during the dryer, higher surface pressure winter months</w:t>
+      </w:r>
+      <w:r>
+        <w:t xml:space="preserve"> and higher energy pricing.  </w:t>
       </w:r>
     </w:p>
     <w:p>
@@ -1575,13 +1582,16 @@
         <w:pStyle w:val="Heading1"/>
       </w:pPr>
       <w:r>
+        <w:t>Statement of Work</w:t>
+      </w:r>
+    </w:p>
+    <w:p>
+      <w:r>
+        <w:t xml:space="preserve">Keith Bourne and Michael McManus each collected one of the datasets initially.  Once it became apparent the wind data needed to be expanded, they split re-collection of the weather data that second </w:t>
+      </w:r>
+      <w:r>
         <w:lastRenderedPageBreak/>
-        <w:t>Statement of Work</w:t>
-      </w:r>
-    </w:p>
-    <w:p>
-      <w:r>
-        <w:t>Keith Bourne and Michael McManus each collected one of the datasets initially.  Once it became apparent the wind data needed to be expanded, they split re-collection of the weather data that second time. Both team members performed their own exploratory data analysis (EDA) and then held discussions regularly to determine best next steps based on their findings.  Both then worked together to consolidate their findings into a final report format that provided the most relevant of their efforts to the final project report.</w:t>
+        <w:t>time. Both team members performed their own exploratory data analysis (EDA) and then held discussions regularly to determine best next steps based on their findings.  Both then worked together to consolidate their findings into a final report format that provided the most relevant of their efforts to the final project report.</w:t>
       </w:r>
     </w:p>
     <w:sectPr>

</xml_diff>

<commit_message>
report proof read changes
</commit_message>
<xml_diff>
--- a/Milestone I Draft.docx
+++ b/Milestone I Draft.docx
@@ -22,15 +22,7 @@
     </w:p>
     <w:p>
       <w:r>
-        <w:t xml:space="preserve">Keith </w:t>
-      </w:r>
-      <w:proofErr w:type="spellStart"/>
-      <w:r>
-        <w:t>Bourne</w:t>
-      </w:r>
-      <w:proofErr w:type="spellEnd"/>
-      <w:r>
-        <w:t xml:space="preserve"> &amp; Michael McManus</w:t>
+        <w:t>Keith Bourne &amp; Michael McManus</w:t>
       </w:r>
     </w:p>
     <w:p>
@@ -230,23 +222,7 @@
     </w:p>
     <w:p>
       <w:r>
-        <w:t>Once you have you API request formulated, we suggest using a python script to pull the data. Please note, due to the API data limits, we had to make 24 separate requests that took 1-2 hours to complete. You also have to store the credentials file provided to access the API in the same directory as the python script. The credentials are in the form of a system file (.</w:t>
-      </w:r>
-      <w:proofErr w:type="spellStart"/>
-      <w:r>
-        <w:t>cdsapirc</w:t>
-      </w:r>
-      <w:proofErr w:type="spellEnd"/>
-      <w:r>
-        <w:t xml:space="preserve">), so you will need server permissions to store that, which did not work with University of Michigan or </w:t>
-      </w:r>
-      <w:proofErr w:type="spellStart"/>
-      <w:r>
-        <w:t>Colab</w:t>
-      </w:r>
-      <w:proofErr w:type="spellEnd"/>
-      <w:r>
-        <w:t xml:space="preserve"> environments.  </w:t>
+        <w:t>Once you have you API request formulated, we suggest using a python script to pull the data. Please note, due to the API data limits, we had to make 24 separate requests that took 1-2 hours to complete. You also have to store the credentials file provided to access the API in the same directory as the python script. The credentials are in the form of a system file (.cdsapirc), so you will need server permissions to store that, which did not work with University of Michigan or Colab environments.  </w:t>
       </w:r>
     </w:p>
     <w:p>
@@ -256,15 +232,7 @@
         </w:rPr>
       </w:pPr>
       <w:r>
-        <w:t xml:space="preserve">You need to install two additional packages in your local environment: </w:t>
-      </w:r>
-      <w:proofErr w:type="spellStart"/>
-      <w:r>
-        <w:t>cdsapi</w:t>
-      </w:r>
-      <w:proofErr w:type="spellEnd"/>
-      <w:r>
-        <w:t xml:space="preserve"> (for accessing the Copernicus data store) and netCDF4 (provides utilities for extracting data from the NC files</w:t>
+        <w:t>You need to install two additional packages in your local environment: cdsapi (for accessing the Copernicus data store) and netCDF4 (provides utilities for extracting data from the NC files</w:t>
       </w:r>
       <w:r>
         <w:t xml:space="preserve">). </w:t>
@@ -563,15 +531,7 @@
         </w:rPr>
       </w:pPr>
       <w:r>
-        <w:t xml:space="preserve">In short, the function takes in a file path, converts the CSV file to a pandas </w:t>
-      </w:r>
-      <w:proofErr w:type="spellStart"/>
-      <w:r>
-        <w:t>dataframe</w:t>
-      </w:r>
-      <w:proofErr w:type="spellEnd"/>
-      <w:r>
-        <w:t xml:space="preserve">, and </w:t>
+        <w:t xml:space="preserve">In short, the function takes in a file path, converts the CSV file to a pandas dataframe, and </w:t>
       </w:r>
       <w:r>
         <w:t>removes unneeded columns.</w:t>
@@ -753,7 +713,6 @@
       <w:r>
         <w:t xml:space="preserve"> </w:t>
       </w:r>
-      <w:proofErr w:type="spellStart"/>
       <w:r>
         <w:rPr>
           <w:rFonts w:ascii="Courier New" w:hAnsi="Courier New" w:cs="Courier New"/>
@@ -774,7 +733,6 @@
         </w:rPr>
         <w:t>time</w:t>
       </w:r>
-      <w:proofErr w:type="spellEnd"/>
       <w:r>
         <w:t xml:space="preserve"> </w:t>
       </w:r>
@@ -857,15 +815,7 @@
         <w:spacing w:after="0" w:line="240" w:lineRule="auto"/>
       </w:pPr>
       <w:r>
-        <w:t>Pull weather data down in 2 year increments, for 6 different locations across 2 different states, in .</w:t>
-      </w:r>
-      <w:proofErr w:type="spellStart"/>
-      <w:r>
-        <w:t>nc</w:t>
-      </w:r>
-      <w:proofErr w:type="spellEnd"/>
-      <w:r>
-        <w:t xml:space="preserve"> file format</w:t>
+        <w:t>Pull weather data down in 2 year increments, for 6 different locations across 2 different states, in .nc file format</w:t>
       </w:r>
     </w:p>
     <w:p>
@@ -891,15 +841,7 @@
         <w:spacing w:after="0" w:line="240" w:lineRule="auto"/>
       </w:pPr>
       <w:r>
-        <w:t xml:space="preserve">Write/execute script to extract data from the </w:t>
-      </w:r>
-      <w:proofErr w:type="spellStart"/>
-      <w:r>
-        <w:t>nc</w:t>
-      </w:r>
-      <w:proofErr w:type="spellEnd"/>
-      <w:r>
-        <w:t xml:space="preserve"> weather files, including significant manipulation per field with list comprehensions</w:t>
+        <w:t>Write/execute script to extract data from the nc weather files, including significant manipulation per field with list comprehensions</w:t>
       </w:r>
     </w:p>
     <w:p>
@@ -959,16 +901,6 @@
     </w:p>
     <w:p>
       <w:pPr>
-        <w:spacing w:after="0" w:line="240" w:lineRule="auto"/>
-      </w:pPr>
-    </w:p>
-    <w:p>
-      <w:r>
-        <w:t>REFERENCE FINAL FILE CREATION SCRIPT</w:t>
-      </w:r>
-    </w:p>
-    <w:p>
-      <w:pPr>
         <w:pStyle w:val="Heading2"/>
       </w:pPr>
       <w:r>
@@ -983,15 +915,7 @@
         <w:t>l</w:t>
       </w:r>
       <w:r>
-        <w:t>ooking for general aspects of data that are more obvious with some basic EDA functions (such as .describe and .</w:t>
-      </w:r>
-      <w:proofErr w:type="spellStart"/>
-      <w:r>
-        <w:t>isna</w:t>
-      </w:r>
-      <w:proofErr w:type="spellEnd"/>
-      <w:r>
-        <w:t xml:space="preserve">().sum).  This step led to some insights, such as needing additional wind speed data and the addition of the load data to the energy data set.  </w:t>
+        <w:t xml:space="preserve">ooking for general aspects of data that are more obvious with some basic EDA functions (such as .describe and .isna().sum).  This step led to some insights, such as needing additional wind speed data and the addition of the load data to the energy data set.  </w:t>
       </w:r>
     </w:p>
     <w:p>
@@ -1017,15 +941,12 @@
         <w:t xml:space="preserve">We encountered many challenges during the analysis.  </w:t>
       </w:r>
       <w:r>
-        <w:t xml:space="preserve">For example, the weather data source had a data cap for downloading, and their server bandwidth was significantly throttled, causing us to have to download 2 years of data per location at a time.  With there being 6 different locations, this was 12 downloads taking that took several days to download, and then this data had to be recombined to represent the final data set.  After the initial download, we found that there were actual multiple wind </w:t>
-      </w:r>
+        <w:t xml:space="preserve">For example, the weather data source had a data cap for downloading, and their server bandwidth was significantly throttled, causing us to have to download 2 years of data per location at a time.  With there being 6 different locations, this was 12 downloads taking that took several days to download, and then this data had to be recombined to represent the final data set.  After the initial download, we found that there were actual multiple wind variables that needed to be downloaded to get the final wind speed data, which caused us to have to repeat the entire data download process a second time.  </w:t>
+      </w:r>
+    </w:p>
+    <w:p>
       <w:r>
         <w:lastRenderedPageBreak/>
-        <w:t xml:space="preserve">variables that needed to be downloaded to get the final wind speed data, which caused us to have to repeat the entire data download process a second time.  </w:t>
-      </w:r>
-    </w:p>
-    <w:p>
-      <w:r>
         <w:t xml:space="preserve">Due to time and project size constraints, we also had to cut down the scope of our analysis from looking at both Louisiana and Michigan (to draw comparisons in different regions of the country for what we were analyzing) to looking at just Michigan.  </w:t>
       </w:r>
     </w:p>
@@ -1333,13 +1254,8 @@
       </w:r>
     </w:p>
     <w:p>
-      <w:proofErr w:type="spellStart"/>
-      <w:r>
-        <w:t>Usiing</w:t>
-      </w:r>
-      <w:proofErr w:type="spellEnd"/>
-      <w:r>
-        <w:t xml:space="preserve"> the insights conducted so far, we chose to chart the correlations between the weather data points and the energy pricing, but with categories that indicate specific ranges of temperature that seemed to have the most impact on pricing. </w:t>
+      <w:r>
+        <w:t xml:space="preserve">Usiing the insights conducted so far, we chose to chart the correlations between the weather data points and the energy pricing, but with categories that indicate specific ranges of temperature that seemed to have the most impact on pricing. </w:t>
       </w:r>
     </w:p>
     <w:p>

</xml_diff>